<commit_message>
bean fiber rmd table
</commit_message>
<xml_diff>
--- a/bean_fiber/bean_fiber.docx
+++ b/bean_fiber/bean_fiber.docx
@@ -7,13 +7,97 @@
         <w:pStyle w:val="Title"/>
       </w:pPr>
       <w:r>
-        <w:t xml:space="preserve">Bean</w:t>
+        <w:t xml:space="preserve">Variation</w:t>
       </w:r>
       <w:r>
         <w:t xml:space="preserve"> </w:t>
       </w:r>
       <w:r>
-        <w:t xml:space="preserve">Fiber</w:t>
+        <w:t xml:space="preserve">of</w:t>
+      </w:r>
+      <w:r>
+        <w:t xml:space="preserve"> </w:t>
+      </w:r>
+      <w:r>
+        <w:t xml:space="preserve">dietary</w:t>
+      </w:r>
+      <w:r>
+        <w:t xml:space="preserve"> </w:t>
+      </w:r>
+      <w:r>
+        <w:t xml:space="preserve">fiber</w:t>
+      </w:r>
+      <w:r>
+        <w:t xml:space="preserve"> </w:t>
+      </w:r>
+      <w:r>
+        <w:t xml:space="preserve">content</w:t>
+      </w:r>
+      <w:r>
+        <w:t xml:space="preserve"> </w:t>
+      </w:r>
+      <w:r>
+        <w:t xml:space="preserve">in</w:t>
+      </w:r>
+      <w:r>
+        <w:t xml:space="preserve"> </w:t>
+      </w:r>
+      <w:r>
+        <w:t xml:space="preserve">282</w:t>
+      </w:r>
+      <w:r>
+        <w:t xml:space="preserve"> </w:t>
+      </w:r>
+      <w:r>
+        <w:t xml:space="preserve">common</w:t>
+      </w:r>
+      <w:r>
+        <w:t xml:space="preserve"> </w:t>
+      </w:r>
+      <w:r>
+        <w:t xml:space="preserve">bean</w:t>
+      </w:r>
+      <w:r>
+        <w:t xml:space="preserve"> </w:t>
+      </w:r>
+      <w:r>
+        <w:t xml:space="preserve">genetoypes</w:t>
+      </w:r>
+      <w:r>
+        <w:t xml:space="preserve"> </w:t>
+      </w:r>
+      <w:r>
+        <w:t xml:space="preserve">from</w:t>
+      </w:r>
+      <w:r>
+        <w:t xml:space="preserve"> </w:t>
+      </w:r>
+      <w:r>
+        <w:t xml:space="preserve">the</w:t>
+      </w:r>
+      <w:r>
+        <w:t xml:space="preserve"> </w:t>
+      </w:r>
+      <w:r>
+        <w:t xml:space="preserve">middle</w:t>
+      </w:r>
+      <w:r>
+        <w:t xml:space="preserve"> </w:t>
+      </w:r>
+      <w:r>
+        <w:t xml:space="preserve">american</w:t>
+      </w:r>
+      <w:r>
+        <w:t xml:space="preserve"> </w:t>
+      </w:r>
+      <w:r>
+        <w:t xml:space="preserve">gene</w:t>
+      </w:r>
+      <w:r>
+        <w:t xml:space="preserve"> </w:t>
+      </w:r>
+      <w:r>
+        <w:t xml:space="preserve">pool</w:t>
       </w:r>
     </w:p>
     <w:p>
@@ -44,22 +128,80 @@
         <w:t xml:space="preserve">2016</w:t>
       </w:r>
     </w:p>
-    <w:p/>
+    <w:bookmarkStart w:id="21" w:name="tables-below-show-5-entries-with-the-greatest-and-lowest-values-of-each-fiber-component-including-standard-deviation-standard-error-and-confindence-intervals"/>
+    <w:p>
+      <w:pPr>
+        <w:pStyle w:val="Heading6"/>
+      </w:pPr>
+      <w:r>
+        <w:t xml:space="preserve">Tables below show 5 entries with the greatest and lowest values of each fiber component, including standard deviation, standard error and confindence intervals</w:t>
+      </w:r>
+    </w:p>
+    <w:bookmarkEnd w:id="21"/>
+    <w:bookmarkStart w:id="22" w:name="insoluble-dietary-fiber-idf"/>
+    <w:p>
+      <w:pPr>
+        <w:pStyle w:val="Heading5"/>
+      </w:pPr>
+      <w:r>
+        <w:t xml:space="preserve">Insoluble Dietary Fiber (IDF)</w:t>
+      </w:r>
+    </w:p>
+    <w:bookmarkEnd w:id="22"/>
     <w:p>
       <w:pPr>
         <w:pStyle w:val="SourceCode"/>
       </w:pPr>
       <w:r>
         <w:rPr>
-          <w:rStyle w:val="KeywordTok"/>
-        </w:rPr>
-        <w:t xml:space="preserve">summary</w:t>
-      </w:r>
-      <w:r>
-        <w:rPr>
-          <w:rStyle w:val="NormalTok"/>
-        </w:rPr>
-        <w:t xml:space="preserve">(cars)</w:t>
+          <w:rStyle w:val="VerbatimChar"/>
+        </w:rPr>
+        <w:t xml:space="preserve">##           Entry  mktclass         race   IDF   sd   se        ci</w:t>
+      </w:r>
+      <w:r>
+        <w:br w:type="textWrapping"/>
+      </w:r>
+      <w:r>
+        <w:rPr>
+          <w:rStyle w:val="VerbatimChar"/>
+        </w:rPr>
+        <w:t xml:space="preserve">## 1:   PR0443-151     black mesoamerican 16.91 1.55 1.09 13.889779</w:t>
+      </w:r>
+      <w:r>
+        <w:br w:type="textWrapping"/>
+      </w:r>
+      <w:r>
+        <w:rPr>
+          <w:rStyle w:val="VerbatimChar"/>
+        </w:rPr>
+        <w:t xml:space="preserve">## 2: CDC Pinnacle     pinto      durango 16.73 2.76 1.95 24.800427</w:t>
+      </w:r>
+      <w:r>
+        <w:br w:type="textWrapping"/>
+      </w:r>
+      <w:r>
+        <w:rPr>
+          <w:rStyle w:val="VerbatimChar"/>
+        </w:rPr>
+        <w:t xml:space="preserve">## 3:      CDC Jet     black mesoamerican 16.71 1.32 0.94 11.901595</w:t>
+      </w:r>
+      <w:r>
+        <w:br w:type="textWrapping"/>
+      </w:r>
+      <w:r>
+        <w:rPr>
+          <w:rStyle w:val="VerbatimChar"/>
+        </w:rPr>
+        <w:t xml:space="preserve">## 4:  TARS-VCI-4B     pinto      durango 16.46 3.43 2.42 30.794445</w:t>
+      </w:r>
+      <w:r>
+        <w:br w:type="textWrapping"/>
+      </w:r>
+      <w:r>
+        <w:rPr>
+          <w:rStyle w:val="VerbatimChar"/>
+        </w:rPr>
+        <w:t xml:space="preserve">## 5: TARS09-RR007 small red      jalisco 16.42 0.51 0.36  4.593329</w:t>
       </w:r>
     </w:p>
     <w:p>
@@ -70,66 +212,784 @@
         <w:rPr>
           <w:rStyle w:val="VerbatimChar"/>
         </w:rPr>
-        <w:t xml:space="preserve">##      speed           dist       </w:t>
-      </w:r>
-      <w:r>
-        <w:br w:type="textWrapping"/>
-      </w:r>
-      <w:r>
-        <w:rPr>
-          <w:rStyle w:val="VerbatimChar"/>
-        </w:rPr>
-        <w:t xml:space="preserve">##  Min.   : 4.0   Min.   :  2.00  </w:t>
-      </w:r>
-      <w:r>
-        <w:br w:type="textWrapping"/>
-      </w:r>
-      <w:r>
-        <w:rPr>
-          <w:rStyle w:val="VerbatimChar"/>
-        </w:rPr>
-        <w:t xml:space="preserve">##  1st Qu.:12.0   1st Qu.: 26.00  </w:t>
-      </w:r>
-      <w:r>
-        <w:br w:type="textWrapping"/>
-      </w:r>
-      <w:r>
-        <w:rPr>
-          <w:rStyle w:val="VerbatimChar"/>
-        </w:rPr>
-        <w:t xml:space="preserve">##  Median :15.0   Median : 36.00  </w:t>
-      </w:r>
-      <w:r>
-        <w:br w:type="textWrapping"/>
-      </w:r>
-      <w:r>
-        <w:rPr>
-          <w:rStyle w:val="VerbatimChar"/>
-        </w:rPr>
-        <w:t xml:space="preserve">##  Mean   :15.4   Mean   : 42.98  </w:t>
-      </w:r>
-      <w:r>
-        <w:br w:type="textWrapping"/>
-      </w:r>
-      <w:r>
-        <w:rPr>
-          <w:rStyle w:val="VerbatimChar"/>
-        </w:rPr>
-        <w:t xml:space="preserve">##  3rd Qu.:19.0   3rd Qu.: 56.00  </w:t>
-      </w:r>
-      <w:r>
-        <w:br w:type="textWrapping"/>
-      </w:r>
-      <w:r>
-        <w:rPr>
-          <w:rStyle w:val="VerbatimChar"/>
-        </w:rPr>
-        <w:t xml:space="preserve">##  Max.   :25.0   Max.   :120.00</w:t>
-      </w:r>
-    </w:p>
-    <w:p>
-      <w:r>
-        <w:t xml:space="preserve">You can also embed plots, for example:</w:t>
+        <w:t xml:space="preserve">##             Entry mktclass         race   IDF   sd   se        ci</w:t>
+      </w:r>
+      <w:r>
+        <w:br w:type="textWrapping"/>
+      </w:r>
+      <w:r>
+        <w:rPr>
+          <w:rStyle w:val="VerbatimChar"/>
+        </w:rPr>
+        <w:t xml:space="preserve">## 1: BelMiNeb-RMR-4     navy mesoamerican 12.34 0.11 0.08 0.9665865</w:t>
+      </w:r>
+      <w:r>
+        <w:br w:type="textWrapping"/>
+      </w:r>
+      <w:r>
+        <w:rPr>
+          <w:rStyle w:val="VerbatimChar"/>
+        </w:rPr>
+        <w:t xml:space="preserve">## 2: BelMiNeb-RMR-8     navy mesoamerican 12.05 0.38 0.27 3.4343093</w:t>
+      </w:r>
+      <w:r>
+        <w:br w:type="textWrapping"/>
+      </w:r>
+      <w:r>
+        <w:rPr>
+          <w:rStyle w:val="VerbatimChar"/>
+        </w:rPr>
+        <w:t xml:space="preserve">## 3: BelMiNeb-RMR-7     navy mesoamerican 11.77 0.31 0.22 2.7697138</w:t>
+      </w:r>
+      <w:r>
+        <w:br w:type="textWrapping"/>
+      </w:r>
+      <w:r>
+        <w:rPr>
+          <w:rStyle w:val="VerbatimChar"/>
+        </w:rPr>
+        <w:t xml:space="preserve">## 4: BelMiNeb-RMR-3       GN      durango 11.75 0.22 0.15 1.9667926</w:t>
+      </w:r>
+      <w:r>
+        <w:br w:type="textWrapping"/>
+      </w:r>
+      <w:r>
+        <w:rPr>
+          <w:rStyle w:val="VerbatimChar"/>
+        </w:rPr>
+        <w:t xml:space="preserve">## 5:     AC Pintoba    pinto      durango 11.44 0.19 0.13 1.6955623</w:t>
+      </w:r>
+    </w:p>
+    <w:bookmarkStart w:id="23" w:name="soluble-dietary-fiber-sdf"/>
+    <w:p>
+      <w:pPr>
+        <w:pStyle w:val="Heading5"/>
+      </w:pPr>
+      <w:r>
+        <w:t xml:space="preserve">Soluble Dietary Fiber (SDF)</w:t>
+      </w:r>
+    </w:p>
+    <w:bookmarkEnd w:id="23"/>
+    <w:p>
+      <w:pPr>
+        <w:pStyle w:val="SourceCode"/>
+      </w:pPr>
+      <w:r>
+        <w:rPr>
+          <w:rStyle w:val="VerbatimChar"/>
+        </w:rPr>
+        <w:t xml:space="preserve">##         Entry  mktclass         race   SDF   sd   se        ci</w:t>
+      </w:r>
+      <w:r>
+        <w:br w:type="textWrapping"/>
+      </w:r>
+      <w:r>
+        <w:rPr>
+          <w:rStyle w:val="VerbatimChar"/>
+        </w:rPr>
+        <w:t xml:space="preserve">## 1:    Voyager      navy mesoamerican 10.29 0.12 0.08 1.0333216</w:t>
+      </w:r>
+      <w:r>
+        <w:br w:type="textWrapping"/>
+      </w:r>
+      <w:r>
+        <w:rPr>
+          <w:rStyle w:val="VerbatimChar"/>
+        </w:rPr>
+        <w:t xml:space="preserve">## 2:      SR7-3 small red      jalisco  9.83 0.83 0.59 7.4785581</w:t>
+      </w:r>
+      <w:r>
+        <w:br w:type="textWrapping"/>
+      </w:r>
+      <w:r>
+        <w:rPr>
+          <w:rStyle w:val="VerbatimChar"/>
+        </w:rPr>
+        <w:t xml:space="preserve">## 3:      NW-63 small red      jalisco  9.81 0.43 0.30 3.8362222</w:t>
+      </w:r>
+      <w:r>
+        <w:br w:type="textWrapping"/>
+      </w:r>
+      <w:r>
+        <w:rPr>
+          <w:rStyle w:val="VerbatimChar"/>
+        </w:rPr>
+        <w:t xml:space="preserve">## 4:     IP08-2     pinto      durango  9.48 0.76 0.53 6.7863365</w:t>
+      </w:r>
+      <w:r>
+        <w:br w:type="textWrapping"/>
+      </w:r>
+      <w:r>
+        <w:rPr>
+          <w:rStyle w:val="VerbatimChar"/>
+        </w:rPr>
+        <w:t xml:space="preserve">## 5: BelMiNeb 2        GN      durango  9.45 0.05 0.03 0.4199197</w:t>
+      </w:r>
+    </w:p>
+    <w:p>
+      <w:pPr>
+        <w:pStyle w:val="SourceCode"/>
+      </w:pPr>
+      <w:r>
+        <w:rPr>
+          <w:rStyle w:val="VerbatimChar"/>
+        </w:rPr>
+        <w:t xml:space="preserve">##          Entry  mktclass    race  SDF   sd   se        ci</w:t>
+      </w:r>
+      <w:r>
+        <w:br w:type="textWrapping"/>
+      </w:r>
+      <w:r>
+        <w:rPr>
+          <w:rStyle w:val="VerbatimChar"/>
+        </w:rPr>
+        <w:t xml:space="preserve">## 1:     ABCP-15     pinto durango 5.76 0.56 0.39  5.001012</w:t>
+      </w:r>
+      <w:r>
+        <w:br w:type="textWrapping"/>
+      </w:r>
+      <w:r>
+        <w:rPr>
+          <w:rStyle w:val="VerbatimChar"/>
+        </w:rPr>
+        <w:t xml:space="preserve">## 2:      Quincy     pinto durango 5.53 0.22 0.16  2.001713</w:t>
+      </w:r>
+      <w:r>
+        <w:br w:type="textWrapping"/>
+      </w:r>
+      <w:r>
+        <w:rPr>
+          <w:rStyle w:val="VerbatimChar"/>
+        </w:rPr>
+        <w:t xml:space="preserve">## 3: Centa Pupil small red jalisco 5.34 0.52 0.37  4.685913</w:t>
+      </w:r>
+      <w:r>
+        <w:br w:type="textWrapping"/>
+      </w:r>
+      <w:r>
+        <w:rPr>
+          <w:rStyle w:val="VerbatimChar"/>
+        </w:rPr>
+        <w:t xml:space="preserve">## 4: TARS-VCI-4B     pinto durango 5.16 1.32 0.93 11.837830</w:t>
+      </w:r>
+      <w:r>
+        <w:br w:type="textWrapping"/>
+      </w:r>
+      <w:r>
+        <w:rPr>
+          <w:rStyle w:val="VerbatimChar"/>
+        </w:rPr>
+        <w:t xml:space="preserve">## 5:     I9365-5      pink jalisco 5.09 1.57 1.11 14.129284</w:t>
+      </w:r>
+    </w:p>
+    <w:bookmarkStart w:id="24" w:name="raffinose-raff"/>
+    <w:p>
+      <w:pPr>
+        <w:pStyle w:val="Heading5"/>
+      </w:pPr>
+      <w:r>
+        <w:t xml:space="preserve">Raffinose (Raff)</w:t>
+      </w:r>
+    </w:p>
+    <w:bookmarkEnd w:id="24"/>
+    <w:p>
+      <w:pPr>
+        <w:pStyle w:val="SourceCode"/>
+      </w:pPr>
+      <w:r>
+        <w:rPr>
+          <w:rStyle w:val="VerbatimChar"/>
+        </w:rPr>
+        <w:t xml:space="preserve">##         Entry mktclass         race Raff   sd   se        ci</w:t>
+      </w:r>
+      <w:r>
+        <w:br w:type="textWrapping"/>
+      </w:r>
+      <w:r>
+        <w:rPr>
+          <w:rStyle w:val="VerbatimChar"/>
+        </w:rPr>
+        <w:t xml:space="preserve">## 1:  NE1-09-20       GN      durango 0.92 0.06 0.04 0.5027495</w:t>
+      </w:r>
+      <w:r>
+        <w:br w:type="textWrapping"/>
+      </w:r>
+      <w:r>
+        <w:rPr>
+          <w:rStyle w:val="VerbatimChar"/>
+        </w:rPr>
+        <w:t xml:space="preserve">## 2: CDC Crocus       GN      durango 0.85 0.05 0.04 0.4676752</w:t>
+      </w:r>
+      <w:r>
+        <w:br w:type="textWrapping"/>
+      </w:r>
+      <w:r>
+        <w:rPr>
+          <w:rStyle w:val="VerbatimChar"/>
+        </w:rPr>
+        <w:t xml:space="preserve">## 3:   I9365-31    black mesoamerican 0.85 0.25 0.18 2.2439315</w:t>
+      </w:r>
+      <w:r>
+        <w:br w:type="textWrapping"/>
+      </w:r>
+      <w:r>
+        <w:rPr>
+          <w:rStyle w:val="VerbatimChar"/>
+        </w:rPr>
+        <w:t xml:space="preserve">## 4:       A-55    black mesoamerican 0.79 0.06 0.04 0.5558887</w:t>
+      </w:r>
+      <w:r>
+        <w:br w:type="textWrapping"/>
+      </w:r>
+      <w:r>
+        <w:rPr>
+          <w:rStyle w:val="VerbatimChar"/>
+        </w:rPr>
+        <w:t xml:space="preserve">## 5:   NE1-09-9       GN      durango 0.79 0.10 0.07 0.8559262</w:t>
+      </w:r>
+    </w:p>
+    <w:p>
+      <w:pPr>
+        <w:pStyle w:val="SourceCode"/>
+      </w:pPr>
+      <w:r>
+        <w:rPr>
+          <w:rStyle w:val="VerbatimChar"/>
+        </w:rPr>
+        <w:t xml:space="preserve">##               Entry   mktclass    race Raff   sd   se         ci</w:t>
+      </w:r>
+      <w:r>
+        <w:br w:type="textWrapping"/>
+      </w:r>
+      <w:r>
+        <w:rPr>
+          <w:rStyle w:val="VerbatimChar"/>
+        </w:rPr>
+        <w:t xml:space="preserve">## 1:         Sawtooth         GN durango 0.30 0.11 0.08 0.96428778</w:t>
+      </w:r>
+      <w:r>
+        <w:br w:type="textWrapping"/>
+      </w:r>
+      <w:r>
+        <w:rPr>
+          <w:rStyle w:val="VerbatimChar"/>
+        </w:rPr>
+        <w:t xml:space="preserve">## 2:          USRM-20  small red jalisco 0.30 0.03 0.02 0.27608538</w:t>
+      </w:r>
+      <w:r>
+        <w:br w:type="textWrapping"/>
+      </w:r>
+      <w:r>
+        <w:rPr>
+          <w:rStyle w:val="VerbatimChar"/>
+        </w:rPr>
+        <w:t xml:space="preserve">## 3:           Bill Z      pinto durango 0.28 0.01 0.01 0.12989700</w:t>
+      </w:r>
+      <w:r>
+        <w:br w:type="textWrapping"/>
+      </w:r>
+      <w:r>
+        <w:rPr>
+          <w:rStyle w:val="VerbatimChar"/>
+        </w:rPr>
+        <w:t xml:space="preserve">## 4: Ind. Jamaica Red red mottle jalisco 0.28 0.07 0.05 0.60108515</w:t>
+      </w:r>
+      <w:r>
+        <w:br w:type="textWrapping"/>
+      </w:r>
+      <w:r>
+        <w:rPr>
+          <w:rStyle w:val="VerbatimChar"/>
+        </w:rPr>
+        <w:t xml:space="preserve">## 5:           Apache      pinto durango 0.27 0.01 0.01 0.07248785</w:t>
+      </w:r>
+    </w:p>
+    <w:bookmarkStart w:id="25" w:name="stachyose-stach"/>
+    <w:p>
+      <w:pPr>
+        <w:pStyle w:val="Heading5"/>
+      </w:pPr>
+      <w:r>
+        <w:t xml:space="preserve">Stachyose (Stach)</w:t>
+      </w:r>
+    </w:p>
+    <w:bookmarkEnd w:id="25"/>
+    <w:p>
+      <w:pPr>
+        <w:pStyle w:val="SourceCode"/>
+      </w:pPr>
+      <w:r>
+        <w:rPr>
+          <w:rStyle w:val="VerbatimChar"/>
+        </w:rPr>
+        <w:t xml:space="preserve">##               Entry   mktclass         race Stach   sd   se        ci</w:t>
+      </w:r>
+      <w:r>
+        <w:br w:type="textWrapping"/>
+      </w:r>
+      <w:r>
+        <w:rPr>
+          <w:rStyle w:val="VerbatimChar"/>
+        </w:rPr>
+        <w:t xml:space="preserve">## 1:         ND021717      black mesoamerican  5.16 1.86 1.31 16.689706</w:t>
+      </w:r>
+      <w:r>
+        <w:br w:type="textWrapping"/>
+      </w:r>
+      <w:r>
+        <w:rPr>
+          <w:rStyle w:val="VerbatimChar"/>
+        </w:rPr>
+        <w:t xml:space="preserve">## 2:      Centa Pupil  small red      jalisco  4.90 0.26 0.18  2.291898</w:t>
+      </w:r>
+      <w:r>
+        <w:br w:type="textWrapping"/>
+      </w:r>
+      <w:r>
+        <w:rPr>
+          <w:rStyle w:val="VerbatimChar"/>
+        </w:rPr>
+        <w:t xml:space="preserve">## 3: Ind. Jamaica Red red mottle      jalisco  4.89 0.43 0.31  3.900070</w:t>
+      </w:r>
+      <w:r>
+        <w:br w:type="textWrapping"/>
+      </w:r>
+      <w:r>
+        <w:rPr>
+          <w:rStyle w:val="VerbatimChar"/>
+        </w:rPr>
+        <w:t xml:space="preserve">## 4:          GN Star         GN      durango  4.78 0.17 0.12  1.566395</w:t>
+      </w:r>
+      <w:r>
+        <w:br w:type="textWrapping"/>
+      </w:r>
+      <w:r>
+        <w:rPr>
+          <w:rStyle w:val="VerbatimChar"/>
+        </w:rPr>
+        <w:t xml:space="preserve">## 5:      Inta Precoz  small red      jalisco  4.70 0.28 0.20  2.482681</w:t>
+      </w:r>
+    </w:p>
+    <w:p>
+      <w:pPr>
+        <w:pStyle w:val="SourceCode"/>
+      </w:pPr>
+      <w:r>
+        <w:rPr>
+          <w:rStyle w:val="VerbatimChar"/>
+        </w:rPr>
+        <w:t xml:space="preserve">##          Entry  mktclass         race Stach   sd   se        ci</w:t>
+      </w:r>
+      <w:r>
+        <w:br w:type="textWrapping"/>
+      </w:r>
+      <w:r>
+        <w:rPr>
+          <w:rStyle w:val="VerbatimChar"/>
+        </w:rPr>
+        <w:t xml:space="preserve">## 1:  ND040494-4     pinto      durango  3.10 0.24 0.17 2.1129249</w:t>
+      </w:r>
+      <w:r>
+        <w:br w:type="textWrapping"/>
+      </w:r>
+      <w:r>
+        <w:rPr>
+          <w:rStyle w:val="VerbatimChar"/>
+        </w:rPr>
+        <w:t xml:space="preserve">## 2:    NE1-09-9        GN      durango  3.07 0.32 0.23 2.8597011</w:t>
+      </w:r>
+      <w:r>
+        <w:br w:type="textWrapping"/>
+      </w:r>
+      <w:r>
+        <w:rPr>
+          <w:rStyle w:val="VerbatimChar"/>
+        </w:rPr>
+        <w:t xml:space="preserve">## 3:   NE1-09-20        GN      durango  3.03 0.08 0.05 0.6912525</w:t>
+      </w:r>
+      <w:r>
+        <w:br w:type="textWrapping"/>
+      </w:r>
+      <w:r>
+        <w:rPr>
+          <w:rStyle w:val="VerbatimChar"/>
+        </w:rPr>
+        <w:t xml:space="preserve">## 4:       T9905      navy mesoamerican  3.00 0.10 0.07 0.9327172</w:t>
+      </w:r>
+      <w:r>
+        <w:br w:type="textWrapping"/>
+      </w:r>
+      <w:r>
+        <w:rPr>
+          <w:rStyle w:val="VerbatimChar"/>
+        </w:rPr>
+        <w:t xml:space="preserve">## 5: F07-449-9-3 small red      jalisco  2.99 0.18 0.13 1.6056405</w:t>
+      </w:r>
+    </w:p>
+    <w:bookmarkStart w:id="26" w:name="verbascose-verb"/>
+    <w:p>
+      <w:pPr>
+        <w:pStyle w:val="Heading5"/>
+      </w:pPr>
+      <w:r>
+        <w:t xml:space="preserve">Verbascose (Verb)</w:t>
+      </w:r>
+    </w:p>
+    <w:bookmarkEnd w:id="26"/>
+    <w:p>
+      <w:pPr>
+        <w:pStyle w:val="SourceCode"/>
+      </w:pPr>
+      <w:r>
+        <w:rPr>
+          <w:rStyle w:val="VerbatimChar"/>
+        </w:rPr>
+        <w:t xml:space="preserve">##               Entry   mktclass    race Verb   sd   se         ci</w:t>
+      </w:r>
+      <w:r>
+        <w:br w:type="textWrapping"/>
+      </w:r>
+      <w:r>
+        <w:rPr>
+          <w:rStyle w:val="VerbatimChar"/>
+        </w:rPr>
+        <w:t xml:space="preserve">## 1: Ind. Jamaica Red red mottle jalisco 0.23 0.03 0.02 0.28081810</w:t>
+      </w:r>
+      <w:r>
+        <w:br w:type="textWrapping"/>
+      </w:r>
+      <w:r>
+        <w:rPr>
+          <w:rStyle w:val="VerbatimChar"/>
+        </w:rPr>
+        <w:t xml:space="preserve">## 2:       Pink Floyd       pink jalisco 0.23 0.00 0.00 0.01669660</w:t>
+      </w:r>
+      <w:r>
+        <w:br w:type="textWrapping"/>
+      </w:r>
+      <w:r>
+        <w:rPr>
+          <w:rStyle w:val="VerbatimChar"/>
+        </w:rPr>
+        <w:t xml:space="preserve">## 3:          ROG 312       pink jalisco 0.23 0.02 0.02 0.21621536</w:t>
+      </w:r>
+      <w:r>
+        <w:br w:type="textWrapping"/>
+      </w:r>
+      <w:r>
+        <w:rPr>
+          <w:rStyle w:val="VerbatimChar"/>
+        </w:rPr>
+        <w:t xml:space="preserve">## 4:      ABC-Weihing         GN durango 0.20 0.02 0.01 0.14315775</w:t>
+      </w:r>
+      <w:r>
+        <w:br w:type="textWrapping"/>
+      </w:r>
+      <w:r>
+        <w:rPr>
+          <w:rStyle w:val="VerbatimChar"/>
+        </w:rPr>
+        <w:t xml:space="preserve">## 5:          GN Star         GN durango 0.20 0.00 0.00 0.01951718</w:t>
+      </w:r>
+    </w:p>
+    <w:p>
+      <w:pPr>
+        <w:pStyle w:val="SourceCode"/>
+      </w:pPr>
+      <w:r>
+        <w:rPr>
+          <w:rStyle w:val="VerbatimChar"/>
+        </w:rPr>
+        <w:t xml:space="preserve">##        Entry mktclass         race Verb   sd   se         ci</w:t>
+      </w:r>
+      <w:r>
+        <w:br w:type="textWrapping"/>
+      </w:r>
+      <w:r>
+        <w:rPr>
+          <w:rStyle w:val="VerbatimChar"/>
+        </w:rPr>
+        <w:t xml:space="preserve">## 1: NE1-09-22       GN      durango 0.04 0.00 0.00 0.01197923</w:t>
+      </w:r>
+      <w:r>
+        <w:br w:type="textWrapping"/>
+      </w:r>
+      <w:r>
+        <w:rPr>
+          <w:rStyle w:val="VerbatimChar"/>
+        </w:rPr>
+        <w:t xml:space="preserve">## 2:     T9905     navy mesoamerican 0.04 0.01 0.01 0.09583154</w:t>
+      </w:r>
+      <w:r>
+        <w:br w:type="textWrapping"/>
+      </w:r>
+      <w:r>
+        <w:rPr>
+          <w:rStyle w:val="VerbatimChar"/>
+        </w:rPr>
+        <w:t xml:space="preserve">## 3:      A-55    black mesoamerican 0.04 0.04 0.02 0.31711638</w:t>
+      </w:r>
+      <w:r>
+        <w:br w:type="textWrapping"/>
+      </w:r>
+      <w:r>
+        <w:rPr>
+          <w:rStyle w:val="VerbatimChar"/>
+        </w:rPr>
+        <w:t xml:space="preserve">## 4:     GN9-4       GN      durango 0.03 0.03 0.02 0.28382897</w:t>
+      </w:r>
+      <w:r>
+        <w:br w:type="textWrapping"/>
+      </w:r>
+      <w:r>
+        <w:rPr>
+          <w:rStyle w:val="VerbatimChar"/>
+        </w:rPr>
+        <w:t xml:space="preserve">## 5:    McHale     navy mesoamerican 0.02 0.01 0.00 0.04973606</w:t>
+      </w:r>
+    </w:p>
+    <w:bookmarkStart w:id="27" w:name="total-oligosachharides-toligos-raff-stach-verb"/>
+    <w:p>
+      <w:pPr>
+        <w:pStyle w:val="Heading5"/>
+      </w:pPr>
+      <w:r>
+        <w:t xml:space="preserve">Total Oligosachharides (TOligos) = Raff + Stach + Verb</w:t>
+      </w:r>
+    </w:p>
+    <w:bookmarkEnd w:id="27"/>
+    <w:p>
+      <w:pPr>
+        <w:pStyle w:val="SourceCode"/>
+      </w:pPr>
+      <w:r>
+        <w:rPr>
+          <w:rStyle w:val="VerbatimChar"/>
+        </w:rPr>
+        <w:t xml:space="preserve">##               Entry   mktclass         race TOligos   sd   se        ci</w:t>
+      </w:r>
+      <w:r>
+        <w:br w:type="textWrapping"/>
+      </w:r>
+      <w:r>
+        <w:rPr>
+          <w:rStyle w:val="VerbatimChar"/>
+        </w:rPr>
+        <w:t xml:space="preserve">## 1:         ND021717      black mesoamerican    5.98 2.22 1.57 19.916897</w:t>
+      </w:r>
+      <w:r>
+        <w:br w:type="textWrapping"/>
+      </w:r>
+      <w:r>
+        <w:rPr>
+          <w:rStyle w:val="VerbatimChar"/>
+        </w:rPr>
+        <w:t xml:space="preserve">## 2:      Centa Pupil  small red      jalisco    5.45 0.18 0.13  1.617420</w:t>
+      </w:r>
+      <w:r>
+        <w:br w:type="textWrapping"/>
+      </w:r>
+      <w:r>
+        <w:rPr>
+          <w:rStyle w:val="VerbatimChar"/>
+        </w:rPr>
+        <w:t xml:space="preserve">## 3: Ind. Jamaica Red red mottle      jalisco    5.40 0.47 0.33  4.220337</w:t>
+      </w:r>
+      <w:r>
+        <w:br w:type="textWrapping"/>
+      </w:r>
+      <w:r>
+        <w:rPr>
+          <w:rStyle w:val="VerbatimChar"/>
+        </w:rPr>
+        <w:t xml:space="preserve">## 4:          GN Star         GN      durango    5.39 0.23 0.16  2.039479</w:t>
+      </w:r>
+      <w:r>
+        <w:br w:type="textWrapping"/>
+      </w:r>
+      <w:r>
+        <w:rPr>
+          <w:rStyle w:val="VerbatimChar"/>
+        </w:rPr>
+        <w:t xml:space="preserve">## 5:      Inta Precoz  small red      jalisco    5.32 0.25 0.18  2.241217</w:t>
+      </w:r>
+    </w:p>
+    <w:p>
+      <w:pPr>
+        <w:pStyle w:val="SourceCode"/>
+      </w:pPr>
+      <w:r>
+        <w:rPr>
+          <w:rStyle w:val="VerbatimChar"/>
+        </w:rPr>
+        <w:t xml:space="preserve">##          Entry  mktclass         race TOligos   sd   se        ci</w:t>
+      </w:r>
+      <w:r>
+        <w:br w:type="textWrapping"/>
+      </w:r>
+      <w:r>
+        <w:rPr>
+          <w:rStyle w:val="VerbatimChar"/>
+        </w:rPr>
+        <w:t xml:space="preserve">## 1:      Mariah     pinto      durango    3.60 0.30 0.21 2.6710006</w:t>
+      </w:r>
+      <w:r>
+        <w:br w:type="textWrapping"/>
+      </w:r>
+      <w:r>
+        <w:rPr>
+          <w:rStyle w:val="VerbatimChar"/>
+        </w:rPr>
+        <w:t xml:space="preserve">## 2:   NE1-09-19        GN      durango    3.57 0.08 0.06 0.7096436</w:t>
+      </w:r>
+      <w:r>
+        <w:br w:type="textWrapping"/>
+      </w:r>
+      <w:r>
+        <w:rPr>
+          <w:rStyle w:val="VerbatimChar"/>
+        </w:rPr>
+        <w:t xml:space="preserve">## 3:  ND040494-4     pinto      durango    3.55 0.14 0.10 1.2448339</w:t>
+      </w:r>
+      <w:r>
+        <w:br w:type="textWrapping"/>
+      </w:r>
+      <w:r>
+        <w:rPr>
+          <w:rStyle w:val="VerbatimChar"/>
+        </w:rPr>
+        <w:t xml:space="preserve">## 4:       T9905      navy mesoamerican    3.53 0.12 0.09 1.0809816</w:t>
+      </w:r>
+      <w:r>
+        <w:br w:type="textWrapping"/>
+      </w:r>
+      <w:r>
+        <w:rPr>
+          <w:rStyle w:val="VerbatimChar"/>
+        </w:rPr>
+        <w:t xml:space="preserve">## 5: F07-449-9-3 small red      jalisco    3.50 0.06 0.04 0.5674556</w:t>
+      </w:r>
+    </w:p>
+    <w:bookmarkStart w:id="28" w:name="total-dietary-fiber-tdf-idf-sdf-raff-stach-verb"/>
+    <w:p>
+      <w:pPr>
+        <w:pStyle w:val="Heading5"/>
+      </w:pPr>
+      <w:r>
+        <w:t xml:space="preserve">Total Dietary Fiber (TDF) = IDF + SDF + Raff + Stach + Verb</w:t>
+      </w:r>
+    </w:p>
+    <w:bookmarkEnd w:id="28"/>
+    <w:p>
+      <w:pPr>
+        <w:pStyle w:val="SourceCode"/>
+      </w:pPr>
+      <w:r>
+        <w:rPr>
+          <w:rStyle w:val="VerbatimChar"/>
+        </w:rPr>
+        <w:t xml:space="preserve">##          Entry mktclass         race   TDF   sd   se        ci</w:t>
+      </w:r>
+      <w:r>
+        <w:br w:type="textWrapping"/>
+      </w:r>
+      <w:r>
+        <w:rPr>
+          <w:rStyle w:val="VerbatimChar"/>
+        </w:rPr>
+        <w:t xml:space="preserve">## 1:  PR0443-151    black mesoamerican 30.23 1.22 0.87 11.004492</w:t>
+      </w:r>
+      <w:r>
+        <w:br w:type="textWrapping"/>
+      </w:r>
+      <w:r>
+        <w:rPr>
+          <w:rStyle w:val="VerbatimChar"/>
+        </w:rPr>
+        <w:t xml:space="preserve">## 2:      IP08-2    pinto      durango 30.06 0.15 0.11  1.392203</w:t>
+      </w:r>
+      <w:r>
+        <w:br w:type="textWrapping"/>
+      </w:r>
+      <w:r>
+        <w:rPr>
+          <w:rStyle w:val="VerbatimChar"/>
+        </w:rPr>
+        <w:t xml:space="preserve">## 3:    ND021717    black mesoamerican 29.78 0.83 0.59  7.483545</w:t>
+      </w:r>
+      <w:r>
+        <w:br w:type="textWrapping"/>
+      </w:r>
+      <w:r>
+        <w:rPr>
+          <w:rStyle w:val="VerbatimChar"/>
+        </w:rPr>
+        <w:t xml:space="preserve">## 4: AC Resolute       GN      durango 29.45 1.57 1.11 14.079884</w:t>
+      </w:r>
+      <w:r>
+        <w:br w:type="textWrapping"/>
+      </w:r>
+      <w:r>
+        <w:rPr>
+          <w:rStyle w:val="VerbatimChar"/>
+        </w:rPr>
+        <w:t xml:space="preserve">## 5:         Max    pinto      durango 28.59 0.81 0.57  7.258725</w:t>
+      </w:r>
+    </w:p>
+    <w:p>
+      <w:pPr>
+        <w:pStyle w:val="SourceCode"/>
+      </w:pPr>
+      <w:r>
+        <w:rPr>
+          <w:rStyle w:val="VerbatimChar"/>
+        </w:rPr>
+        <w:t xml:space="preserve">##             Entry mktclass         race   TDF   sd   se         ci</w:t>
+      </w:r>
+      <w:r>
+        <w:br w:type="textWrapping"/>
+      </w:r>
+      <w:r>
+        <w:rPr>
+          <w:rStyle w:val="VerbatimChar"/>
+        </w:rPr>
+        <w:t xml:space="preserve">## 1:          T9905     navy mesoamerican 23.59 0.93 0.66 8.39305965</w:t>
+      </w:r>
+      <w:r>
+        <w:br w:type="textWrapping"/>
+      </w:r>
+      <w:r>
+        <w:rPr>
+          <w:rStyle w:val="VerbatimChar"/>
+        </w:rPr>
+        <w:t xml:space="preserve">## 2:        Norstar     navy mesoamerican 23.43 0.31 0.22 2.77432039</w:t>
+      </w:r>
+      <w:r>
+        <w:br w:type="textWrapping"/>
+      </w:r>
+      <w:r>
+        <w:rPr>
+          <w:rStyle w:val="VerbatimChar"/>
+        </w:rPr>
+        <w:t xml:space="preserve">## 3: BelMiNeb-RMR-7     navy mesoamerican 23.36 0.12 0.08 1.05149600</w:t>
+      </w:r>
+      <w:r>
+        <w:br w:type="textWrapping"/>
+      </w:r>
+      <w:r>
+        <w:rPr>
+          <w:rStyle w:val="VerbatimChar"/>
+        </w:rPr>
+        <w:t xml:space="preserve">## 4:          Topaz    pinto      durango 23.18 0.00 0.00 0.02031563</w:t>
+      </w:r>
+      <w:r>
+        <w:br w:type="textWrapping"/>
+      </w:r>
+      <w:r>
+        <w:rPr>
+          <w:rStyle w:val="VerbatimChar"/>
+        </w:rPr>
+        <w:t xml:space="preserve">## 5:     AC Pintoba    pinto      durango 22.82 0.80 0.57 7.18983714</w:t>
       </w:r>
     </w:p>
     <w:p>
@@ -143,13 +1003,13 @@
               <a:graphicData uri="http://schemas.openxmlformats.org/drawingml/2006/picture">
                 <pic:pic>
                   <pic:nvPicPr>
-                    <pic:cNvPr descr="./bean_fiber_files/figure-docx/unnamed-chunk-3-1.png" id="0" name="Picture"/>
+                    <pic:cNvPr descr="./bean_fiber_files/figure-docx/unnamed-chunk-8-1.png" id="0" name="Picture"/>
                     <pic:cNvPicPr>
                       <a:picLocks noChangeArrowheads="1" noChangeAspect="1"/>
                     </pic:cNvPicPr>
                   </pic:nvPicPr>
                   <pic:blipFill>
-                    <a:blip r:embed="rId21"/>
+                    <a:blip r:embed="rId29"/>
                     <a:stretch>
                       <a:fillRect/>
                     </a:stretch>
@@ -177,6 +1037,137 @@
       </w:r>
     </w:p>
     <w:p>
+      <w:pPr>
+        <w:pStyle w:val="SourceCode"/>
+      </w:pPr>
+      <w:r>
+        <w:rPr>
+          <w:rStyle w:val="KeywordTok"/>
+        </w:rPr>
+        <w:t xml:space="preserve">summary</w:t>
+      </w:r>
+      <w:r>
+        <w:rPr>
+          <w:rStyle w:val="NormalTok"/>
+        </w:rPr>
+        <w:t xml:space="preserve">(cars)</w:t>
+      </w:r>
+    </w:p>
+    <w:p>
+      <w:pPr>
+        <w:pStyle w:val="SourceCode"/>
+      </w:pPr>
+      <w:r>
+        <w:rPr>
+          <w:rStyle w:val="VerbatimChar"/>
+        </w:rPr>
+        <w:t xml:space="preserve">##      speed           dist       </w:t>
+      </w:r>
+      <w:r>
+        <w:br w:type="textWrapping"/>
+      </w:r>
+      <w:r>
+        <w:rPr>
+          <w:rStyle w:val="VerbatimChar"/>
+        </w:rPr>
+        <w:t xml:space="preserve">##  Min.   : 4.0   Min.   :  2.00  </w:t>
+      </w:r>
+      <w:r>
+        <w:br w:type="textWrapping"/>
+      </w:r>
+      <w:r>
+        <w:rPr>
+          <w:rStyle w:val="VerbatimChar"/>
+        </w:rPr>
+        <w:t xml:space="preserve">##  1st Qu.:12.0   1st Qu.: 26.00  </w:t>
+      </w:r>
+      <w:r>
+        <w:br w:type="textWrapping"/>
+      </w:r>
+      <w:r>
+        <w:rPr>
+          <w:rStyle w:val="VerbatimChar"/>
+        </w:rPr>
+        <w:t xml:space="preserve">##  Median :15.0   Median : 36.00  </w:t>
+      </w:r>
+      <w:r>
+        <w:br w:type="textWrapping"/>
+      </w:r>
+      <w:r>
+        <w:rPr>
+          <w:rStyle w:val="VerbatimChar"/>
+        </w:rPr>
+        <w:t xml:space="preserve">##  Mean   :15.4   Mean   : 42.98  </w:t>
+      </w:r>
+      <w:r>
+        <w:br w:type="textWrapping"/>
+      </w:r>
+      <w:r>
+        <w:rPr>
+          <w:rStyle w:val="VerbatimChar"/>
+        </w:rPr>
+        <w:t xml:space="preserve">##  3rd Qu.:19.0   3rd Qu.: 56.00  </w:t>
+      </w:r>
+      <w:r>
+        <w:br w:type="textWrapping"/>
+      </w:r>
+      <w:r>
+        <w:rPr>
+          <w:rStyle w:val="VerbatimChar"/>
+        </w:rPr>
+        <w:t xml:space="preserve">##  Max.   :25.0   Max.   :120.00</w:t>
+      </w:r>
+    </w:p>
+    <w:p>
+      <w:r>
+        <w:t xml:space="preserve">You can also embed plots, for example:</w:t>
+      </w:r>
+    </w:p>
+    <w:p>
+      <w:r>
+        <w:drawing>
+          <wp:inline>
+            <wp:extent cx="6096000" cy="4876800"/>
+            <wp:effectExtent b="0" l="0" r="0" t="0"/>
+            <wp:docPr descr="" id="1" name="Picture"/>
+            <a:graphic>
+              <a:graphicData uri="http://schemas.openxmlformats.org/drawingml/2006/picture">
+                <pic:pic>
+                  <pic:nvPicPr>
+                    <pic:cNvPr descr="./bean_fiber_files/figure-docx/unnamed-chunk-10-1.png" id="0" name="Picture"/>
+                    <pic:cNvPicPr>
+                      <a:picLocks noChangeArrowheads="1" noChangeAspect="1"/>
+                    </pic:cNvPicPr>
+                  </pic:nvPicPr>
+                  <pic:blipFill>
+                    <a:blip r:embed="rId30"/>
+                    <a:stretch>
+                      <a:fillRect/>
+                    </a:stretch>
+                  </pic:blipFill>
+                  <pic:spPr bwMode="auto">
+                    <a:xfrm>
+                      <a:off x="0" y="0"/>
+                      <a:ext cx="6096000" cy="4876800"/>
+                    </a:xfrm>
+                    <a:prstGeom prst="rect">
+                      <a:avLst/>
+                    </a:prstGeom>
+                    <a:noFill/>
+                    <a:ln w="9525">
+                      <a:noFill/>
+                      <a:headEnd/>
+                      <a:tailEnd/>
+                    </a:ln>
+                  </pic:spPr>
+                </pic:pic>
+              </a:graphicData>
+            </a:graphic>
+          </wp:inline>
+        </w:drawing>
+      </w:r>
+    </w:p>
+    <w:p>
       <w:r>
         <w:t xml:space="preserve">Note that the</w:t>
       </w:r>
@@ -207,7 +1198,7 @@
 <file path=word/numbering.xml><?xml version="1.0" encoding="utf-8"?>
 <w:numbering xmlns:w="http://schemas.openxmlformats.org/wordprocessingml/2006/main">
   <w:abstractNum w:abstractNumId="0">
-    <w:nsid w:val="c5b12f36"/>
+    <w:nsid w:val="fdacedd2"/>
     <w:multiLevelType w:val="multilevel"/>
     <w:lvl w:ilvl="0">
       <w:numFmt w:val="bullet"/>

</xml_diff>